<commit_message>
Se corrigió url del aplicativo
Se corrigió url del aplicativo
</commit_message>
<xml_diff>
--- a/RplTest_Instrucciones_De_Despliegue_Heroku.docx
+++ b/RplTest_Instrucciones_De_Despliegue_Heroku.docx
@@ -10,7 +10,9 @@
         </w:rPr>
       </w:pPr>
       <w:r>
-        <w:rPr/>
+        <w:rPr>
+          <w:rFonts w:ascii="Verdana" w:hAnsi="Verdana"/>
+        </w:rPr>
       </w:r>
     </w:p>
     <w:p>
@@ -189,9 +191,7 @@
     <w:p>
       <w:pPr>
         <w:pStyle w:val="Normal"/>
-        <w:rPr>
-          <w:rFonts w:ascii="Verdana" w:hAnsi="Verdana"/>
-        </w:rPr>
+        <w:rPr/>
       </w:pPr>
       <w:hyperlink r:id="rId4">
         <w:r>
@@ -199,7 +199,7 @@
             <w:rStyle w:val="InternetLink"/>
             <w:rFonts w:ascii="Verdana" w:hAnsi="Verdana"/>
           </w:rPr>
-          <w:t>https://rpltest.herokuapp.com/</w:t>
+          <w:t>https://rpltestapp.herokuapp.com/</w:t>
         </w:r>
       </w:hyperlink>
       <w:r>
@@ -292,9 +292,7 @@
     <w:p>
       <w:pPr>
         <w:pStyle w:val="Normal"/>
-        <w:rPr>
-          <w:rFonts w:ascii="Verdana" w:hAnsi="Verdana"/>
-        </w:rPr>
+        <w:rPr/>
       </w:pPr>
       <w:hyperlink r:id="rId5">
         <w:r>
@@ -414,25 +412,7 @@
         <w:rPr>
           <w:rFonts w:ascii="Verdana" w:hAnsi="Verdana"/>
         </w:rPr>
-        <w:t>En segunda,</w:t>
-      </w:r>
-      <w:r>
-        <w:rPr>
-          <w:rFonts w:ascii="Verdana" w:hAnsi="Verdana"/>
-        </w:rPr>
-        <w:t xml:space="preserve"> </w:t>
-      </w:r>
-      <w:r>
-        <w:rPr>
-          <w:rFonts w:ascii="Verdana" w:hAnsi="Verdana"/>
-        </w:rPr>
-        <w:t>tienes que</w:t>
-      </w:r>
-      <w:r>
-        <w:rPr>
-          <w:rFonts w:ascii="Verdana" w:hAnsi="Verdana"/>
-        </w:rPr>
-        <w:t xml:space="preserve"> crear una aplicación en heroku (en este caso visualmente aunque está la opción de utilizar comandos del cli)</w:t>
+        <w:t>En segunda, tienes que crear una aplicación en heroku (en este caso visualmente aunque está la opción de utilizar comandos del cli)</w:t>
       </w:r>
     </w:p>
     <w:p>
@@ -1800,9 +1780,7 @@
     <w:p>
       <w:pPr>
         <w:pStyle w:val="Normal"/>
-        <w:rPr>
-          <w:rFonts w:ascii="Verdana" w:hAnsi="Verdana"/>
-        </w:rPr>
+        <w:rPr/>
       </w:pPr>
       <w:hyperlink r:id="rId18" w:tgtFrame="_blank">
         <w:r>
@@ -2094,13 +2072,7 @@
         <w:rPr>
           <w:rFonts w:ascii="Verdana" w:hAnsi="Verdana"/>
         </w:rPr>
-        <w:t>...</w:t>
-      </w:r>
-      <w:r>
-        <w:rPr>
-          <w:rFonts w:ascii="Verdana" w:hAnsi="Verdana"/>
-        </w:rPr>
-        <w:t>remplazando ‘rpltestapp’ por el nombre de la nueva instancia</w:t>
+        <w:t>...remplazando ‘rpltestapp’ por el nombre de la nueva instancia</w:t>
       </w:r>
     </w:p>
     <w:p>
@@ -2154,19 +2126,7 @@
         <w:rPr>
           <w:rFonts w:ascii="Verdana" w:hAnsi="Verdana"/>
         </w:rPr>
-        <w:t>heroku ps:scale web=</w:t>
-      </w:r>
-      <w:r>
-        <w:rPr>
-          <w:rFonts w:ascii="Verdana" w:hAnsi="Verdana"/>
-        </w:rPr>
-        <w:t>1</w:t>
-      </w:r>
-      <w:r>
-        <w:rPr>
-          <w:rFonts w:ascii="Verdana" w:hAnsi="Verdana"/>
-        </w:rPr>
-        <w:t xml:space="preserve"> --app rpltestapp</w:t>
+        <w:t>heroku ps:scale web=1 --app rpltestapp</w:t>
       </w:r>
     </w:p>
     <w:p>
@@ -2691,9 +2651,8 @@
       </w:pPr>
       <w:r>
         <w:rPr>
-          <w:rFonts w:ascii="Verdana" w:hAnsi="Verdana"/>
-          <w:i/>
-          <w:iCs/>
+          <w:i w:val="false"/>
+          <w:iCs w:val="false"/>
         </w:rPr>
       </w:r>
     </w:p>
@@ -2727,21 +2686,15 @@
       </w:pPr>
       <w:r>
         <w:rPr>
-          <w:rFonts w:ascii="Verdana" w:hAnsi="Verdana"/>
-          <w:i/>
-          <w:iCs/>
-        </w:rPr>
-      </w:r>
-    </w:p>
-    <w:p>
-      <w:pPr>
-        <w:pStyle w:val="Normal"/>
-        <w:rPr>
-          <w:rFonts w:ascii="Verdana" w:hAnsi="Verdana"/>
-          <w:i/>
-          <w:i/>
-          <w:iCs/>
-        </w:rPr>
+          <w:i w:val="false"/>
+          <w:iCs w:val="false"/>
+        </w:rPr>
+      </w:r>
+    </w:p>
+    <w:p>
+      <w:pPr>
+        <w:pStyle w:val="Normal"/>
+        <w:rPr/>
       </w:pPr>
       <w:hyperlink r:id="rId23">
         <w:r>
@@ -2774,9 +2727,8 @@
       </w:pPr>
       <w:r>
         <w:rPr>
-          <w:rFonts w:ascii="Verdana" w:hAnsi="Verdana"/>
-          <w:i/>
-          <w:iCs/>
+          <w:i w:val="false"/>
+          <w:iCs w:val="false"/>
         </w:rPr>
       </w:r>
     </w:p>
@@ -2810,9 +2762,8 @@
       </w:pPr>
       <w:r>
         <w:rPr>
-          <w:rFonts w:ascii="Verdana" w:hAnsi="Verdana"/>
-          <w:i/>
-          <w:iCs/>
+          <w:i w:val="false"/>
+          <w:iCs w:val="false"/>
         </w:rPr>
       </w:r>
     </w:p>
@@ -2846,9 +2797,8 @@
       </w:pPr>
       <w:r>
         <w:rPr>
-          <w:rFonts w:ascii="Verdana" w:hAnsi="Verdana"/>
-          <w:i/>
-          <w:iCs/>
+          <w:i w:val="false"/>
+          <w:iCs w:val="false"/>
         </w:rPr>
       </w:r>
     </w:p>
@@ -2980,14 +2930,10 @@
     <w:p>
       <w:pPr>
         <w:pStyle w:val="Normal"/>
-        <w:rPr>
-          <w:rFonts w:ascii="Verdana" w:hAnsi="Verdana"/>
-        </w:rPr>
-      </w:pPr>
-      <w:r>
-        <w:rPr>
-          <w:rFonts w:ascii="Verdana" w:hAnsi="Verdana"/>
-        </w:rPr>
+        <w:rPr/>
+      </w:pPr>
+      <w:r>
+        <w:rPr/>
         <w:drawing>
           <wp:anchor behindDoc="0" distT="0" distB="0" distL="0" distR="0" simplePos="0" locked="0" layoutInCell="1" allowOverlap="1" relativeHeight="17">
             <wp:simplePos x="0" y="0"/>
@@ -3042,6 +2988,7 @@
       <w:pgNumType w:fmt="decimal"/>
       <w:formProt w:val="false"/>
       <w:textDirection w:val="lrTb"/>
+      <w:docGrid w:type="default" w:linePitch="100" w:charSpace="0"/>
     </w:sectPr>
   </w:body>
 </w:document>
@@ -3054,15 +3001,12 @@
       <w:rPr>
         <w:rFonts w:ascii="Liberation Serif" w:hAnsi="Liberation Serif" w:eastAsia="SimSun" w:cs="Mangal"/>
         <w:kern w:val="2"/>
-        <w:sz w:val="24"/>
         <w:szCs w:val="24"/>
         <w:lang w:val="en-US" w:eastAsia="zh-CN" w:bidi="hi-IN"/>
       </w:rPr>
     </w:rPrDefault>
     <w:pPrDefault>
-      <w:pPr>
-        <w:widowControl/>
-      </w:pPr>
+      <w:pPr/>
     </w:pPrDefault>
   </w:docDefaults>
   <w:style w:type="paragraph" w:styleId="Normal">
@@ -3070,10 +3014,12 @@
     <w:qFormat/>
     <w:pPr>
       <w:widowControl/>
+      <w:bidi w:val="0"/>
+      <w:jc w:val="left"/>
     </w:pPr>
     <w:rPr>
       <w:rFonts w:ascii="Liberation Serif" w:hAnsi="Liberation Serif" w:eastAsia="SimSun" w:cs="Mangal"/>
-      <w:color w:val="auto"/>
+      <w:color w:val="00000A"/>
       <w:kern w:val="2"/>
       <w:sz w:val="24"/>
       <w:szCs w:val="24"/>

</xml_diff>